<commit_message>
Updates to the snippets files along with some conversions to pdf
</commit_message>
<xml_diff>
--- a/CTS2_advanced_tutorial_ui_links_and_code.docx
+++ b/CTS2_advanced_tutorial_ui_links_and_code.docx
@@ -760,21 +760,7 @@
             <w:rStyle w:val="Strong"/>
             <w:color w:val="008000"/>
           </w:rPr>
-          <w:t>http://informatics.mayo.edu/cts2/services/phinvads/valu</w:t>
-        </w:r>
-        <w:r>
-          <w:rPr>
-            <w:rStyle w:val="Strong"/>
-            <w:color w:val="008000"/>
-          </w:rPr>
-          <w:t>e</w:t>
-        </w:r>
-        <w:r>
-          <w:rPr>
-            <w:rStyle w:val="Strong"/>
-            <w:color w:val="008000"/>
-          </w:rPr>
-          <w:t>sets?maxtoreturn=</w:t>
+          <w:t>http://informatics.mayo.edu/cts2/services/phinvads/valuesets?maxtoreturn=</w:t>
         </w:r>
       </w:hyperlink>
       <w:hyperlink r:id="rId18" w:history="1">
@@ -786,8 +772,6 @@
           <w:t>100</w:t>
         </w:r>
       </w:hyperlink>
-      <w:bookmarkStart w:id="0" w:name="_GoBack"/>
-      <w:bookmarkEnd w:id="0"/>
     </w:p>
     <w:p>
       <w:pPr>
@@ -1056,16 +1040,8 @@
       </w:pPr>
     </w:p>
     <w:p>
-      <w:pPr>
-        <w:pStyle w:val="ListParagraph"/>
-        <w:ind w:left="2160"/>
-      </w:pPr>
-    </w:p>
-    <w:p>
-      <w:pPr>
-        <w:pStyle w:val="ListParagraph"/>
-        <w:ind w:left="2160"/>
-      </w:pPr>
+      <w:bookmarkStart w:id="0" w:name="_GoBack"/>
+      <w:bookmarkEnd w:id="0"/>
     </w:p>
     <w:sectPr>
       <w:pgSz w:w="12240" w:h="15840"/>
@@ -2894,6 +2870,7 @@
   <w:style w:type="character" w:default="1" w:styleId="DefaultParagraphFont">
     <w:name w:val="Default Paragraph Font"/>
     <w:uiPriority w:val="1"/>
+    <w:semiHidden/>
     <w:unhideWhenUsed/>
   </w:style>
   <w:style w:type="table" w:default="1" w:styleId="TableNormal">
@@ -3586,6 +3563,7 @@
   <w:style w:type="character" w:default="1" w:styleId="DefaultParagraphFont">
     <w:name w:val="Default Paragraph Font"/>
     <w:uiPriority w:val="1"/>
+    <w:semiHidden/>
     <w:unhideWhenUsed/>
   </w:style>
   <w:style w:type="table" w:default="1" w:styleId="TableNormal">
@@ -4375,7 +4353,7 @@
 </file>
 
 <file path=customXml/itemProps1.xml><?xml version="1.0" encoding="utf-8"?>
-<ds:datastoreItem xmlns:ds="http://schemas.openxmlformats.org/officeDocument/2006/customXml" ds:itemID="{73855EC7-BFAB-E84C-AF3C-73A9F948C4DA}">
+<ds:datastoreItem xmlns:ds="http://schemas.openxmlformats.org/officeDocument/2006/customXml" ds:itemID="{74B60173-B24C-C146-A3E8-B67CA3ADBB4A}">
   <ds:schemaRefs>
     <ds:schemaRef ds:uri="http://schemas.openxmlformats.org/officeDocument/2006/bibliography"/>
   </ds:schemaRefs>

</xml_diff>